<commit_message>
Aktivitätsdiagramm, Hauptdiagramm muss noch überarbeitet werden, Beschreibungen müssen auch überarbeitet werden
</commit_message>
<xml_diff>
--- a/Pseudocode/Aktivitätsdiagramm.docx
+++ b/Pseudocode/Aktivitätsdiagramm.docx
@@ -55,7 +55,10 @@
     </w:p>
     <w:p>
       <w:r>
-        <w:t>Hochzeit.setzeGäste(Gäste.getAlleGäste());</w:t>
+        <w:t>Hochzeit.add</w:t>
+      </w:r>
+      <w:r>
+        <w:t>Gäste(Gäste.getAlleGäste());</w:t>
       </w:r>
     </w:p>
     <w:p>
@@ -92,6 +95,13 @@
     </w:p>
     <w:p>
       <w:r>
+        <w:t>Standesamt.setzeTitel(„Standesamt“);</w:t>
+      </w:r>
+      <w:bookmarkStart w:id="0" w:name="_GoBack"/>
+      <w:bookmarkEnd w:id="0"/>
+    </w:p>
+    <w:p>
+      <w:r>
         <w:t>Standesamt.setzteStraße(„Am Rathaus“);</w:t>
       </w:r>
     </w:p>
@@ -118,16 +128,7 @@
     <w:p/>
     <w:p>
       <w:r>
-        <w:t>Beleg BelegTrabant</w:t>
-      </w:r>
-      <w:r>
-        <w:t xml:space="preserve"> </w:t>
-      </w:r>
-      <w:r>
-        <w:t>=</w:t>
-      </w:r>
-      <w:r>
-        <w:t xml:space="preserve"> new Beleg();</w:t>
+        <w:t>Beleg BelegTrabant = new Beleg();</w:t>
       </w:r>
       <w:r>
         <w:br/>
@@ -161,12 +162,7 @@
     </w:p>
     <w:p>
       <w:r>
-        <w:t>Trabant.setzteBeschreibung(„Hochzeitsfahrzeu</w:t>
-      </w:r>
-      <w:bookmarkStart w:id="0" w:name="_GoBack"/>
-      <w:bookmarkEnd w:id="0"/>
-      <w:r>
-        <w:t>g: Trabant 601“)</w:t>
+        <w:t>Trabant.setzteBeschreibung(„Hochzeitsfahrzeug: Trabant 601“)</w:t>
       </w:r>
       <w:r>
         <w:t>;</w:t>
@@ -180,6 +176,7 @@
     <w:p/>
     <w:p>
       <w:r>
+        <w:lastRenderedPageBreak/>
         <w:t>Aktion</w:t>
       </w:r>
       <w:r>
@@ -188,7 +185,6 @@
     </w:p>
     <w:p>
       <w:r>
-        <w:lastRenderedPageBreak/>
         <w:t>Trauung.setzeTitel(„Trauung“);</w:t>
       </w:r>
     </w:p>

</xml_diff>